<commit_message>
Updated interview answers document
</commit_message>
<xml_diff>
--- a/Section-C-Interview-Answers/interview_answers.pdf/interview_answers.docx.docx
+++ b/Section-C-Interview-Answers/interview_answers.pdf/interview_answers.docx.docx
@@ -28,30 +28,8 @@
       <w:r>
         <w:t>Questions</w:t>
       </w:r>
-      <w:r>
-        <w:rPr>
-          <w:spacing w:val="-9"/>
-        </w:rPr>
-        <w:t xml:space="preserve"> </w:t>
-      </w:r>
-      <w:r>
-        <w:t>—</w:t>
-      </w:r>
-      <w:r>
-        <w:rPr>
-          <w:spacing w:val="-9"/>
-        </w:rPr>
-        <w:t xml:space="preserve"> </w:t>
-      </w:r>
-      <w:r>
-        <w:t xml:space="preserve">Detailed </w:t>
-      </w:r>
-      <w:r>
-        <w:rPr>
-          <w:spacing w:val="-2"/>
-        </w:rPr>
-        <w:t>Explanations</w:t>
-      </w:r>
+      <w:bookmarkStart w:id="0" w:name="_GoBack"/>
+      <w:bookmarkEnd w:id="0"/>
     </w:p>
     <w:p>
       <w:pPr>
@@ -31295,8 +31273,6 @@
       <w:pPr>
         <w:pStyle w:val="Heading2"/>
       </w:pPr>
-      <w:bookmarkStart w:id="0" w:name="_GoBack"/>
-      <w:bookmarkEnd w:id="0"/>
       <w:r>
         <w:rPr>
           <w:rStyle w:val="Strong"/>

</xml_diff>